<commit_message>
Reviewed Arrays and Strings' Methods
</commit_message>
<xml_diff>
--- a/React_Learning/NOTE 3B.docx
+++ b/React_Learning/NOTE 3B.docx
@@ -101,6 +101,9 @@
         </w:numPr>
       </w:pPr>
       <w:r>
+        <w:rPr>
+          <w:highlight w:val="yellow"/>
+        </w:rPr>
         <w:t>State: mutable data that ultimately affects what is rendered on the page</w:t>
       </w:r>
     </w:p>
@@ -356,6 +359,12 @@
     <w:p>
       <w:r>
         <w:t>}</w:t>
+      </w:r>
+    </w:p>
+    <w:p/>
+    <w:p>
+      <w:r>
+        <w:t>(Even though both are the same)</w:t>
       </w:r>
     </w:p>
     <w:p/>
@@ -3145,6 +3154,15 @@
         <w:t>This means that to use them semantically, divs should be used to wrap sections of a document, while spans should be used to wrap small portions of text, images, etc.</w:t>
       </w:r>
     </w:p>
+    <w:p>
+      <w:bookmarkStart w:id="0" w:name="_GoBack"/>
+      <w:bookmarkEnd w:id="0"/>
+    </w:p>
+    <w:p>
+      <w:r>
+        <w:t>The difference between span and div is that a span element is in-line and usually used for a small chunk of HTML inside a line (such as inside a paragraph) whereas a div (division) element is block-line (which is basically equivalent to having a line-break before and after it) and used to group larger chunks of code.</w:t>
+      </w:r>
+    </w:p>
     <w:p/>
     <w:p>
       <w:r>
@@ -3420,8 +3438,21 @@
       <w:r>
         <w:t xml:space="preserve"> not changing over time/ “read-only” -&gt; props</w:t>
       </w:r>
-      <w:bookmarkStart w:id="0" w:name="_GoBack"/>
-      <w:bookmarkEnd w:id="0"/>
+    </w:p>
+    <w:p/>
+    <w:p/>
+    <w:p>
+      <w:r>
+        <w:t>Q: Diffing algorithm Vs Reconcillation?</w:t>
+      </w:r>
+    </w:p>
+    <w:p>
+      <w:r>
+        <w:t xml:space="preserve">A: Same thing. Basically compares the </w:t>
+      </w:r>
+      <w:r>
+        <w:t>DOM and the virtual DOM to see which one to be changed</w:t>
+      </w:r>
     </w:p>
     <w:sectPr>
       <w:pgSz w:w="12240" w:h="15840"/>

</xml_diff>